<commit_message>
Some changes were made to videos (and some other chnages that I missed because I originally pushed from my branch instead of master)
</commit_message>
<xml_diff>
--- a/etrends_2018/documentation/Air_Trends_Report_Methodologies.docx
+++ b/etrends_2018/documentation/Air_Trends_Report_Methodologies.docx
@@ -209,6 +209,37 @@
       </w:r>
       <w:r>
         <w:t xml:space="preserve"> is stored under multiple parameter codes in AQS - for trends purposes, query only the Federal Reference and Equivalent Method data (parameter code 88101 in AQS).  </w:t>
+      </w:r>
+      <w:r>
+        <w:t xml:space="preserve">Annual summary lead concentrations for lead are rounded to two decimals places in accordance with the national ambient air quality standard. </w:t>
+      </w:r>
+      <w:r>
+        <w:t xml:space="preserve"> Lead s</w:t>
+      </w:r>
+      <w:r>
+        <w:t xml:space="preserve">ummary statistics below 0.005 </w:t>
+      </w:r>
+      <w:r>
+        <w:rPr>
+          <w:rFonts w:asciiTheme="minorHAnsi" w:hAnsiTheme="minorHAnsi" w:cstheme="minorHAnsi"/>
+        </w:rPr>
+        <w:t>μ</w:t>
+      </w:r>
+      <w:r>
+        <w:rPr>
+          <w:rFonts w:asciiTheme="minorHAnsi" w:hAnsiTheme="minorHAnsi" w:cstheme="minorHAnsi"/>
+        </w:rPr>
+        <w:t>g/m</w:t>
+      </w:r>
+      <w:r>
+        <w:rPr>
+          <w:rFonts w:asciiTheme="minorHAnsi" w:hAnsiTheme="minorHAnsi" w:cstheme="minorHAnsi"/>
+          <w:vertAlign w:val="superscript"/>
+        </w:rPr>
+        <w:t>3</w:t>
+      </w:r>
+      <w:r>
+        <w:t xml:space="preserve"> are reported as zero.</w:t>
       </w:r>
     </w:p>
     <w:p>
@@ -371,16 +402,8 @@
               <w:rPr>
                 <w:rFonts w:asciiTheme="minorHAnsi" w:hAnsiTheme="minorHAnsi" w:cstheme="minorHAnsi"/>
               </w:rPr>
-              <w:t xml:space="preserve">&gt;= 3285 hourly </w:t>
-            </w:r>
-            <w:proofErr w:type="spellStart"/>
-            <w:r>
-              <w:rPr>
-                <w:rFonts w:asciiTheme="minorHAnsi" w:hAnsiTheme="minorHAnsi" w:cstheme="minorHAnsi"/>
-              </w:rPr>
-              <w:t>obs</w:t>
-            </w:r>
-            <w:proofErr w:type="spellEnd"/>
+              <w:t>&gt;= 3285 hourly obs</w:t>
+            </w:r>
           </w:p>
         </w:tc>
       </w:tr>
@@ -398,14 +421,12 @@
                 <w:rFonts w:asciiTheme="minorHAnsi" w:hAnsiTheme="minorHAnsi" w:cstheme="minorHAnsi"/>
               </w:rPr>
             </w:pPr>
-            <w:proofErr w:type="spellStart"/>
             <w:r>
               <w:rPr>
                 <w:rFonts w:asciiTheme="minorHAnsi" w:hAnsiTheme="minorHAnsi" w:cstheme="minorHAnsi"/>
               </w:rPr>
               <w:t>Pb</w:t>
             </w:r>
-            <w:proofErr w:type="spellEnd"/>
           </w:p>
         </w:tc>
         <w:tc>
@@ -425,7 +446,6 @@
               </w:rPr>
               <w:t xml:space="preserve">Max rolling 3-month average concentration, </w:t>
             </w:r>
-            <w:proofErr w:type="spellStart"/>
             <w:r>
               <w:rPr>
                 <w:rFonts w:asciiTheme="minorHAnsi" w:hAnsiTheme="minorHAnsi" w:cstheme="minorHAnsi"/>
@@ -436,14 +456,7 @@
               <w:rPr>
                 <w:rFonts w:asciiTheme="minorHAnsi" w:hAnsiTheme="minorHAnsi" w:cstheme="minorHAnsi"/>
               </w:rPr>
-              <w:t>g</w:t>
-            </w:r>
-            <w:proofErr w:type="spellEnd"/>
-            <w:r>
-              <w:rPr>
-                <w:rFonts w:asciiTheme="minorHAnsi" w:hAnsiTheme="minorHAnsi" w:cstheme="minorHAnsi"/>
-              </w:rPr>
-              <w:t>/m</w:t>
+              <w:t>g/m</w:t>
             </w:r>
             <w:r>
               <w:rPr>
@@ -540,16 +553,8 @@
               <w:rPr>
                 <w:rFonts w:asciiTheme="minorHAnsi" w:hAnsiTheme="minorHAnsi" w:cstheme="minorHAnsi"/>
               </w:rPr>
-              <w:t xml:space="preserve">&gt;= 4380 hourly </w:t>
-            </w:r>
-            <w:proofErr w:type="spellStart"/>
-            <w:r>
-              <w:rPr>
-                <w:rFonts w:asciiTheme="minorHAnsi" w:hAnsiTheme="minorHAnsi" w:cstheme="minorHAnsi"/>
-              </w:rPr>
-              <w:t>obs</w:t>
-            </w:r>
-            <w:proofErr w:type="spellEnd"/>
+              <w:t>&gt;= 4380 hourly obs</w:t>
+            </w:r>
           </w:p>
         </w:tc>
       </w:tr>
@@ -632,30 +637,8 @@
               <w:rPr>
                 <w:rFonts w:asciiTheme="minorHAnsi" w:hAnsiTheme="minorHAnsi" w:cstheme="minorHAnsi"/>
               </w:rPr>
-              <w:t xml:space="preserve">&gt;= 75% days in a </w:t>
-            </w:r>
-            <w:proofErr w:type="spellStart"/>
-            <w:r>
-              <w:rPr>
-                <w:rFonts w:asciiTheme="minorHAnsi" w:hAnsiTheme="minorHAnsi" w:cstheme="minorHAnsi"/>
-              </w:rPr>
-              <w:t>qtr</w:t>
-            </w:r>
-            <w:proofErr w:type="spellEnd"/>
-            <w:r>
-              <w:rPr>
-                <w:rFonts w:asciiTheme="minorHAnsi" w:hAnsiTheme="minorHAnsi" w:cstheme="minorHAnsi"/>
-              </w:rPr>
-              <w:t xml:space="preserve"> for all 4 </w:t>
-            </w:r>
-            <w:proofErr w:type="spellStart"/>
-            <w:r>
-              <w:rPr>
-                <w:rFonts w:asciiTheme="minorHAnsi" w:hAnsiTheme="minorHAnsi" w:cstheme="minorHAnsi"/>
-              </w:rPr>
-              <w:t>qtrs</w:t>
-            </w:r>
-            <w:proofErr w:type="spellEnd"/>
+              <w:t>&gt;= 75% days in a qtr for all 4 qtrs</w:t>
+            </w:r>
           </w:p>
         </w:tc>
       </w:tr>
@@ -720,16 +703,8 @@
               <w:rPr>
                 <w:rFonts w:asciiTheme="minorHAnsi" w:hAnsiTheme="minorHAnsi" w:cstheme="minorHAnsi"/>
               </w:rPr>
-              <w:t xml:space="preserve">&gt;= 50% of the hourly </w:t>
-            </w:r>
-            <w:proofErr w:type="spellStart"/>
-            <w:r>
-              <w:rPr>
-                <w:rFonts w:asciiTheme="minorHAnsi" w:hAnsiTheme="minorHAnsi" w:cstheme="minorHAnsi"/>
-              </w:rPr>
-              <w:t>obs</w:t>
-            </w:r>
-            <w:proofErr w:type="spellEnd"/>
+              <w:t>&gt;= 50% of the hourly obs</w:t>
+            </w:r>
           </w:p>
           <w:p>
             <w:pPr>
@@ -742,21 +717,7 @@
               <w:rPr>
                 <w:rFonts w:asciiTheme="minorHAnsi" w:hAnsiTheme="minorHAnsi" w:cstheme="minorHAnsi"/>
               </w:rPr>
-              <w:t>(</w:t>
-            </w:r>
-            <w:proofErr w:type="spellStart"/>
-            <w:r>
-              <w:rPr>
-                <w:rFonts w:asciiTheme="minorHAnsi" w:hAnsiTheme="minorHAnsi" w:cstheme="minorHAnsi"/>
-              </w:rPr>
-              <w:t>annual_obs_pct</w:t>
-            </w:r>
-            <w:proofErr w:type="spellEnd"/>
-            <w:r>
-              <w:rPr>
-                <w:rFonts w:asciiTheme="minorHAnsi" w:hAnsiTheme="minorHAnsi" w:cstheme="minorHAnsi"/>
-              </w:rPr>
-              <w:t xml:space="preserve"> &gt;= 50%)</w:t>
+              <w:t>(annual_obs_pct &gt;= 50%)</w:t>
             </w:r>
           </w:p>
         </w:tc>
@@ -808,9 +769,16 @@
               <w:rPr>
                 <w:rFonts w:asciiTheme="minorHAnsi" w:hAnsiTheme="minorHAnsi" w:cstheme="minorHAnsi"/>
               </w:rPr>
-              <w:t xml:space="preserve">Second max 24-hour concentration, </w:t>
-            </w:r>
-            <w:proofErr w:type="spellStart"/>
+              <w:t>S</w:t>
+            </w:r>
+            <w:bookmarkStart w:id="0" w:name="_GoBack"/>
+            <w:bookmarkEnd w:id="0"/>
+            <w:r>
+              <w:rPr>
+                <w:rFonts w:asciiTheme="minorHAnsi" w:hAnsiTheme="minorHAnsi" w:cstheme="minorHAnsi"/>
+              </w:rPr>
+              <w:t xml:space="preserve">econd max 24-hour concentration, </w:t>
+            </w:r>
             <w:r>
               <w:rPr>
                 <w:rFonts w:asciiTheme="minorHAnsi" w:hAnsiTheme="minorHAnsi" w:cstheme="minorHAnsi"/>
@@ -821,14 +789,7 @@
               <w:rPr>
                 <w:rFonts w:asciiTheme="minorHAnsi" w:hAnsiTheme="minorHAnsi" w:cstheme="minorHAnsi"/>
               </w:rPr>
-              <w:t>g</w:t>
-            </w:r>
-            <w:proofErr w:type="spellEnd"/>
-            <w:r>
-              <w:rPr>
-                <w:rFonts w:asciiTheme="minorHAnsi" w:hAnsiTheme="minorHAnsi" w:cstheme="minorHAnsi"/>
-              </w:rPr>
-              <w:t>/m</w:t>
+              <w:t>g/m</w:t>
             </w:r>
             <w:r>
               <w:rPr>
@@ -855,16 +816,8 @@
               <w:rPr>
                 <w:rFonts w:asciiTheme="minorHAnsi" w:hAnsiTheme="minorHAnsi" w:cstheme="minorHAnsi"/>
               </w:rPr>
-              <w:t xml:space="preserve">&gt;= 30 daily </w:t>
-            </w:r>
-            <w:proofErr w:type="spellStart"/>
-            <w:r>
-              <w:rPr>
-                <w:rFonts w:asciiTheme="minorHAnsi" w:hAnsiTheme="minorHAnsi" w:cstheme="minorHAnsi"/>
-              </w:rPr>
-              <w:t>obs</w:t>
-            </w:r>
-            <w:proofErr w:type="spellEnd"/>
+              <w:t>&gt;= 30 daily obs</w:t>
+            </w:r>
           </w:p>
         </w:tc>
       </w:tr>
@@ -890,6 +843,7 @@
               <w:rPr>
                 <w:rFonts w:asciiTheme="minorHAnsi" w:hAnsiTheme="minorHAnsi" w:cstheme="minorHAnsi"/>
               </w:rPr>
+              <w:lastRenderedPageBreak/>
               <w:t>PM</w:t>
             </w:r>
             <w:r>
@@ -918,7 +872,6 @@
               </w:rPr>
               <w:t xml:space="preserve">Weighted annual mean concentration, </w:t>
             </w:r>
-            <w:proofErr w:type="spellStart"/>
             <w:r>
               <w:rPr>
                 <w:rFonts w:asciiTheme="minorHAnsi" w:hAnsiTheme="minorHAnsi" w:cstheme="minorHAnsi"/>
@@ -929,14 +882,7 @@
               <w:rPr>
                 <w:rFonts w:asciiTheme="minorHAnsi" w:hAnsiTheme="minorHAnsi" w:cstheme="minorHAnsi"/>
               </w:rPr>
-              <w:t>g</w:t>
-            </w:r>
-            <w:proofErr w:type="spellEnd"/>
-            <w:r>
-              <w:rPr>
-                <w:rFonts w:asciiTheme="minorHAnsi" w:hAnsiTheme="minorHAnsi" w:cstheme="minorHAnsi"/>
-              </w:rPr>
-              <w:t>/m</w:t>
+              <w:t>g/m</w:t>
             </w:r>
             <w:r>
               <w:rPr>
@@ -964,21 +910,7 @@
               <w:rPr>
                 <w:rFonts w:asciiTheme="minorHAnsi" w:hAnsiTheme="minorHAnsi" w:cstheme="minorHAnsi"/>
               </w:rPr>
-              <w:t xml:space="preserve">&gt;=11 daily </w:t>
-            </w:r>
-            <w:proofErr w:type="spellStart"/>
-            <w:r>
-              <w:rPr>
-                <w:rFonts w:asciiTheme="minorHAnsi" w:hAnsiTheme="minorHAnsi" w:cstheme="minorHAnsi"/>
-              </w:rPr>
-              <w:t>obs</w:t>
-            </w:r>
-            <w:proofErr w:type="spellEnd"/>
-            <w:r>
-              <w:rPr>
-                <w:rFonts w:asciiTheme="minorHAnsi" w:hAnsiTheme="minorHAnsi" w:cstheme="minorHAnsi"/>
-              </w:rPr>
-              <w:t xml:space="preserve"> for all 4 calendar quarters</w:t>
+              <w:t>&gt;=11 daily obs for all 4 calendar quarters</w:t>
             </w:r>
           </w:p>
         </w:tc>
@@ -1023,7 +955,6 @@
               </w:rPr>
               <w:t xml:space="preserve">98th percentile 24-hour concentration, </w:t>
             </w:r>
-            <w:proofErr w:type="spellStart"/>
             <w:r>
               <w:rPr>
                 <w:rFonts w:asciiTheme="minorHAnsi" w:hAnsiTheme="minorHAnsi" w:cstheme="minorHAnsi"/>
@@ -1034,14 +965,7 @@
               <w:rPr>
                 <w:rFonts w:asciiTheme="minorHAnsi" w:hAnsiTheme="minorHAnsi" w:cstheme="minorHAnsi"/>
               </w:rPr>
-              <w:t>g</w:t>
-            </w:r>
-            <w:proofErr w:type="spellEnd"/>
-            <w:r>
-              <w:rPr>
-                <w:rFonts w:asciiTheme="minorHAnsi" w:hAnsiTheme="minorHAnsi" w:cstheme="minorHAnsi"/>
-              </w:rPr>
-              <w:t>/m</w:t>
+              <w:t>g/m</w:t>
             </w:r>
             <w:r>
               <w:rPr>
@@ -1072,21 +996,7 @@
               <w:rPr>
                 <w:rFonts w:asciiTheme="minorHAnsi" w:hAnsiTheme="minorHAnsi" w:cstheme="minorHAnsi"/>
               </w:rPr>
-              <w:t xml:space="preserve">&gt;=11 daily </w:t>
-            </w:r>
-            <w:proofErr w:type="spellStart"/>
-            <w:r>
-              <w:rPr>
-                <w:rFonts w:asciiTheme="minorHAnsi" w:hAnsiTheme="minorHAnsi" w:cstheme="minorHAnsi"/>
-              </w:rPr>
-              <w:t>obs</w:t>
-            </w:r>
-            <w:proofErr w:type="spellEnd"/>
-            <w:r>
-              <w:rPr>
-                <w:rFonts w:asciiTheme="minorHAnsi" w:hAnsiTheme="minorHAnsi" w:cstheme="minorHAnsi"/>
-              </w:rPr>
-              <w:t xml:space="preserve"> for all 4 calendar quarters</w:t>
+              <w:t>&gt;=11 daily obs for all 4 calendar quarters</w:t>
             </w:r>
           </w:p>
         </w:tc>
@@ -1182,30 +1092,8 @@
               <w:rPr>
                 <w:rFonts w:asciiTheme="minorHAnsi" w:hAnsiTheme="minorHAnsi" w:cstheme="minorHAnsi"/>
               </w:rPr>
-              <w:t xml:space="preserve">&gt;= 75% days in a </w:t>
-            </w:r>
-            <w:proofErr w:type="spellStart"/>
-            <w:r>
-              <w:rPr>
-                <w:rFonts w:asciiTheme="minorHAnsi" w:hAnsiTheme="minorHAnsi" w:cstheme="minorHAnsi"/>
-              </w:rPr>
-              <w:t>qtr</w:t>
-            </w:r>
-            <w:proofErr w:type="spellEnd"/>
-            <w:r>
-              <w:rPr>
-                <w:rFonts w:asciiTheme="minorHAnsi" w:hAnsiTheme="minorHAnsi" w:cstheme="minorHAnsi"/>
-              </w:rPr>
-              <w:t xml:space="preserve"> for all 4 </w:t>
-            </w:r>
-            <w:proofErr w:type="spellStart"/>
-            <w:r>
-              <w:rPr>
-                <w:rFonts w:asciiTheme="minorHAnsi" w:hAnsiTheme="minorHAnsi" w:cstheme="minorHAnsi"/>
-              </w:rPr>
-              <w:t>qtrs</w:t>
-            </w:r>
-            <w:proofErr w:type="spellEnd"/>
+              <w:t>&gt;= 75% days in a qtr for all 4 qtrs</w:t>
+            </w:r>
           </w:p>
         </w:tc>
       </w:tr>
@@ -1274,15 +1162,7 @@
         </w:numPr>
       </w:pPr>
       <w:r>
-        <w:t xml:space="preserve">Use the interpolated data set for assessing national and regional trends. Use the </w:t>
-      </w:r>
-      <w:proofErr w:type="spellStart"/>
-      <w:r>
-        <w:t>uninterpolated</w:t>
-      </w:r>
-      <w:proofErr w:type="spellEnd"/>
-      <w:r>
-        <w:t xml:space="preserve"> data set for assessing trends at individual sites.</w:t>
+        <w:t>Use the interpolated data set for assessing national and regional trends. Use the uninterpolated data set for assessing trends at individual sites.</w:t>
       </w:r>
     </w:p>
     <w:p>
@@ -1347,15 +1227,7 @@
         <w:t>2.5</w:t>
       </w:r>
       <w:r>
-        <w:t xml:space="preserve"> chemical speciation sites that are part of the Interagency Monitoring of Protected Visual Environments (IMPROVE) network, Chemical Speciation Network (CSN), and the </w:t>
-      </w:r>
-      <w:proofErr w:type="spellStart"/>
-      <w:r>
-        <w:t>NCore</w:t>
-      </w:r>
-      <w:proofErr w:type="spellEnd"/>
-      <w:r>
-        <w:t xml:space="preserve"> Multipollutant Monitoring Network.</w:t>
+        <w:t xml:space="preserve"> chemical speciation sites that are part of the Interagency Monitoring of Protected Visual Environments (IMPROVE) network, Chemical Speciation Network (CSN), and the NCore Multipollutant Monitoring Network.</w:t>
       </w:r>
     </w:p>
     <w:p>
@@ -1405,7 +1277,6 @@
       <w:r>
         <w:t xml:space="preserve">(all units in </w:t>
       </w:r>
-      <w:proofErr w:type="spellStart"/>
       <w:r>
         <w:rPr>
           <w:rFonts w:asciiTheme="minorHAnsi" w:hAnsiTheme="minorHAnsi" w:cstheme="minorHAnsi"/>
@@ -1416,14 +1287,7 @@
         <w:rPr>
           <w:rFonts w:asciiTheme="minorHAnsi" w:hAnsiTheme="minorHAnsi" w:cstheme="minorHAnsi"/>
         </w:rPr>
-        <w:t>g</w:t>
-      </w:r>
-      <w:proofErr w:type="spellEnd"/>
-      <w:r>
-        <w:rPr>
-          <w:rFonts w:asciiTheme="minorHAnsi" w:hAnsiTheme="minorHAnsi" w:cstheme="minorHAnsi"/>
-        </w:rPr>
-        <w:t>/m</w:t>
+        <w:t>g/m</w:t>
       </w:r>
       <w:r>
         <w:rPr>
@@ -1887,21 +1751,7 @@
               <w:rPr>
                 <w:rFonts w:asciiTheme="minorHAnsi" w:hAnsiTheme="minorHAnsi"/>
               </w:rPr>
-              <w:t>88104 (Al), 88165 (Si), 88111 (Ca), 88126 (Fe), 88161 (</w:t>
-            </w:r>
-            <w:proofErr w:type="spellStart"/>
-            <w:r>
-              <w:rPr>
-                <w:rFonts w:asciiTheme="minorHAnsi" w:hAnsiTheme="minorHAnsi"/>
-              </w:rPr>
-              <w:t>Ti</w:t>
-            </w:r>
-            <w:proofErr w:type="spellEnd"/>
-            <w:r>
-              <w:rPr>
-                <w:rFonts w:asciiTheme="minorHAnsi" w:hAnsiTheme="minorHAnsi"/>
-              </w:rPr>
-              <w:t>)</w:t>
+              <w:t>88104 (Al), 88165 (Si), 88111 (Ca), 88126 (Fe), 88161 (Ti)</w:t>
             </w:r>
           </w:p>
         </w:tc>
@@ -2001,6 +1851,7 @@
         </w:numPr>
       </w:pPr>
       <w:r>
+        <w:lastRenderedPageBreak/>
         <w:t>If one component is missing for the quarter, the stacked bar chart for that quarter is not shown for any component.</w:t>
       </w:r>
     </w:p>
@@ -2013,7 +1864,6 @@
         </w:numPr>
       </w:pPr>
       <w:r>
-        <w:lastRenderedPageBreak/>
         <w:t>If one quarterly stacked bar chart is missing, the stacked bar chart of the annual averages for that year is not shown for any component.</w:t>
       </w:r>
     </w:p>
@@ -2067,15 +1917,7 @@
         </w:numPr>
       </w:pPr>
       <w:r>
-        <w:t xml:space="preserve">Identify the 20% clearest and 20% most impaired days for each complete year. The 20% clearest days are those with the lowest </w:t>
-      </w:r>
-      <w:proofErr w:type="spellStart"/>
-      <w:r>
-        <w:t>deciview</w:t>
-      </w:r>
-      <w:proofErr w:type="spellEnd"/>
-      <w:r>
-        <w:t xml:space="preserve"> values while the identification of the 20% most impaired days is described by the draft guidance document for the </w:t>
+        <w:t xml:space="preserve">Identify the 20% clearest and 20% most impaired days for each complete year. The 20% clearest days are those with the lowest deciview values while the identification of the 20% most impaired days is described by the draft guidance document for the </w:t>
       </w:r>
       <w:r>
         <w:t xml:space="preserve">2016 </w:t>
@@ -2377,6 +2219,7 @@
         <w:t xml:space="preserve">A new source of air toxics data added to the Phase XII </w:t>
       </w:r>
       <w:r>
+        <w:lastRenderedPageBreak/>
         <w:t>are</w:t>
       </w:r>
       <w:r>
@@ -2394,7 +2237,6 @@
         <w:t xml:space="preserve"> </w:t>
       </w:r>
       <w:r>
-        <w:lastRenderedPageBreak/>
         <w:t>measurements of</w:t>
       </w:r>
       <w:r>
@@ -2451,15 +2293,7 @@
         <w:t>averaged</w:t>
       </w:r>
       <w:r>
-        <w:t xml:space="preserve">.  If more than 50% of the values were ND, then the value for that day was considered ND.  For the NOAA monitors, the 5-minute averages were treated as 24-hour averages because these monitors </w:t>
-      </w:r>
-      <w:proofErr w:type="gramStart"/>
-      <w:r>
-        <w:t>are located in</w:t>
-      </w:r>
-      <w:proofErr w:type="gramEnd"/>
-      <w:r>
-        <w:t xml:space="preserve"> remote areas or represent regional background that </w:t>
+        <w:t xml:space="preserve">.  If more than 50% of the values were ND, then the value for that day was considered ND.  For the NOAA monitors, the 5-minute averages were treated as 24-hour averages because these monitors are located in remote areas or represent regional background that </w:t>
       </w:r>
       <w:r>
         <w:t xml:space="preserve">tends to represent the lowest level concentrations.  </w:t>
@@ -2468,15 +2302,7 @@
         <w:t>D</w:t>
       </w:r>
       <w:r>
-        <w:t>ata not already in local conditions were converted to micrograms per cubic meter (</w:t>
-      </w:r>
-      <w:proofErr w:type="spellStart"/>
-      <w:r>
-        <w:t>ug</w:t>
-      </w:r>
-      <w:proofErr w:type="spellEnd"/>
-      <w:r>
-        <w:t xml:space="preserve">/m3) in local conditions </w:t>
+        <w:t xml:space="preserve">ata not already in local conditions were converted to micrograms per cubic meter (ug/m3) in local conditions </w:t>
       </w:r>
       <w:r>
         <w:t xml:space="preserve">if </w:t>
@@ -2488,18 +2314,7 @@
         <w:t>Otherwise</w:t>
       </w:r>
       <w:r>
-        <w:t xml:space="preserve"> they were converted to </w:t>
-      </w:r>
-      <w:proofErr w:type="spellStart"/>
-      <w:r>
-        <w:t>ug</w:t>
-      </w:r>
-      <w:proofErr w:type="spellEnd"/>
-      <w:r>
-        <w:t>/m3</w:t>
-      </w:r>
-      <w:r>
-        <w:t xml:space="preserve"> </w:t>
+        <w:t xml:space="preserve"> they were converted to ug/m3 </w:t>
       </w:r>
       <w:r>
         <w:t>at</w:t>
@@ -2507,13 +2322,8 @@
       <w:r>
         <w:t xml:space="preserve"> standard conditions.  The NOAA monitors were converted </w:t>
       </w:r>
-      <w:proofErr w:type="spellStart"/>
-      <w:r>
-        <w:t>ug</w:t>
-      </w:r>
-      <w:proofErr w:type="spellEnd"/>
-      <w:r>
-        <w:t xml:space="preserve">/m3 at </w:t>
+      <w:r>
+        <w:t xml:space="preserve">ug/m3 at </w:t>
       </w:r>
       <w:r>
         <w:t>standard temperature and pressure</w:t>
@@ -2578,11 +2388,9 @@
       <w:r>
         <w:t xml:space="preserve"> </w:t>
       </w:r>
-      <w:proofErr w:type="spellStart"/>
       <w:r>
         <w:t>non detect</w:t>
       </w:r>
-      <w:proofErr w:type="spellEnd"/>
       <w:r>
         <w:t xml:space="preserve"> (</w:t>
       </w:r>
@@ -2642,15 +2450,7 @@
         <w:t xml:space="preserve"> was used</w:t>
       </w:r>
       <w:r>
-        <w:t>.  This value is input into the NADA “</w:t>
-      </w:r>
-      <w:proofErr w:type="spellStart"/>
-      <w:r>
-        <w:t>cenros</w:t>
-      </w:r>
-      <w:proofErr w:type="spellEnd"/>
-      <w:r>
-        <w:t>” function. </w:t>
+        <w:t>.  This value is input into the NADA “cenros” function. </w:t>
       </w:r>
       <w:r>
         <w:t>Although method detection limits (MDLs) were available, they were only used as the “censor” value when below all other data reported for that site-pollutant in that year</w:t>
@@ -2683,7 +2483,6 @@
     <w:p/>
     <w:p>
       <w:r>
-        <w:lastRenderedPageBreak/>
         <w:t>The below table shows the air toxics covered</w:t>
       </w:r>
       <w:r>
@@ -2955,25 +2754,16 @@
                 <w:b/>
                 <w:color w:val="000000"/>
               </w:rPr>
-              <w:t xml:space="preserve">NATTS </w:t>
-            </w:r>
-            <w:proofErr w:type="spellStart"/>
+              <w:t>NATTS Required?</w:t>
+            </w:r>
             <w:r>
               <w:rPr>
                 <w:b/>
                 <w:color w:val="000000"/>
-              </w:rPr>
-              <w:t>Required?</w:t>
-            </w:r>
-            <w:r>
-              <w:rPr>
-                <w:b/>
-                <w:color w:val="000000"/>
                 <w:vertAlign w:val="superscript"/>
               </w:rPr>
               <w:t>a</w:t>
             </w:r>
-            <w:proofErr w:type="spellEnd"/>
           </w:p>
         </w:tc>
         <w:tc>
@@ -5227,16 +5017,8 @@
               <w:rPr>
                 <w:color w:val="000000"/>
               </w:rPr>
-              <w:t xml:space="preserve">Arsenic Pm10 </w:t>
-            </w:r>
-            <w:proofErr w:type="spellStart"/>
-            <w:r>
-              <w:rPr>
-                <w:color w:val="000000"/>
-              </w:rPr>
-              <w:t>Lc</w:t>
-            </w:r>
-            <w:proofErr w:type="spellEnd"/>
+              <w:t>Arsenic Pm10 Lc</w:t>
+            </w:r>
           </w:p>
         </w:tc>
         <w:tc>
@@ -5379,16 +5161,8 @@
               <w:rPr>
                 <w:color w:val="000000"/>
               </w:rPr>
-              <w:t xml:space="preserve">Beryllium Pm10 </w:t>
-            </w:r>
-            <w:proofErr w:type="spellStart"/>
-            <w:r>
-              <w:rPr>
-                <w:color w:val="000000"/>
-              </w:rPr>
-              <w:t>Lc</w:t>
-            </w:r>
-            <w:proofErr w:type="spellEnd"/>
+              <w:t>Beryllium Pm10 Lc</w:t>
+            </w:r>
           </w:p>
         </w:tc>
         <w:tc>
@@ -5525,16 +5299,8 @@
               <w:rPr>
                 <w:color w:val="000000"/>
               </w:rPr>
-              <w:t xml:space="preserve">Cadmium Pm10 </w:t>
-            </w:r>
-            <w:proofErr w:type="spellStart"/>
-            <w:r>
-              <w:rPr>
-                <w:color w:val="000000"/>
-              </w:rPr>
-              <w:t>Lc</w:t>
-            </w:r>
-            <w:proofErr w:type="spellEnd"/>
+              <w:t>Cadmium Pm10 Lc</w:t>
+            </w:r>
           </w:p>
         </w:tc>
         <w:tc>
@@ -5677,16 +5443,8 @@
               <w:rPr>
                 <w:color w:val="000000"/>
               </w:rPr>
-              <w:t xml:space="preserve">Lead Pm10 </w:t>
-            </w:r>
-            <w:proofErr w:type="spellStart"/>
-            <w:r>
-              <w:rPr>
-                <w:color w:val="000000"/>
-              </w:rPr>
-              <w:t>Lc</w:t>
-            </w:r>
-            <w:proofErr w:type="spellEnd"/>
+              <w:t>Lead Pm10 Lc</w:t>
+            </w:r>
           </w:p>
         </w:tc>
         <w:tc>
@@ -5823,16 +5581,8 @@
               <w:rPr>
                 <w:color w:val="000000"/>
               </w:rPr>
-              <w:t xml:space="preserve">Manganese Pm10 </w:t>
-            </w:r>
-            <w:proofErr w:type="spellStart"/>
-            <w:r>
-              <w:rPr>
-                <w:color w:val="000000"/>
-              </w:rPr>
-              <w:t>Lc</w:t>
-            </w:r>
-            <w:proofErr w:type="spellEnd"/>
+              <w:t>Manganese Pm10 Lc</w:t>
+            </w:r>
           </w:p>
         </w:tc>
         <w:tc>
@@ -5969,16 +5719,8 @@
               <w:rPr>
                 <w:color w:val="000000"/>
               </w:rPr>
-              <w:t xml:space="preserve">Nickel Pm10 </w:t>
-            </w:r>
-            <w:proofErr w:type="spellStart"/>
-            <w:r>
-              <w:rPr>
-                <w:color w:val="000000"/>
-              </w:rPr>
-              <w:t>Lc</w:t>
-            </w:r>
-            <w:proofErr w:type="spellEnd"/>
+              <w:t>Nickel Pm10 Lc</w:t>
+            </w:r>
           </w:p>
         </w:tc>
         <w:tc>
@@ -6089,19 +5831,11 @@
                 <w:vertAlign w:val="superscript"/>
               </w:rPr>
             </w:pPr>
-            <w:proofErr w:type="spellStart"/>
             <w:r>
               <w:rPr>
                 <w:vertAlign w:val="superscript"/>
               </w:rPr>
-              <w:t>a</w:t>
-            </w:r>
-            <w:proofErr w:type="spellEnd"/>
-            <w:r>
-              <w:rPr>
-                <w:vertAlign w:val="superscript"/>
-              </w:rPr>
-              <w:t xml:space="preserve"> </w:t>
+              <w:t xml:space="preserve">a </w:t>
             </w:r>
             <w:r>
               <w:t>The re</w:t>
@@ -6136,8 +5870,6 @@
       <w:r>
         <w:t>etermining Site Trends</w:t>
       </w:r>
-      <w:bookmarkStart w:id="0" w:name="_GoBack"/>
-      <w:bookmarkEnd w:id="0"/>
     </w:p>
     <w:p>
       <w:r>
@@ -6159,11 +5891,11 @@
         <w:t xml:space="preserve">  </w:t>
       </w:r>
       <w:r>
-        <w:t xml:space="preserve">A p-value of less than or equal to 0.05 and a negative Spearman coefficient was considered a decreasing trend, a p-value of less than or equal to 0.05 and a positive Spearman coefficient was considered a decreasing trend, and a p-value greater than 0.05 was considered to have no trend </w:t>
+        <w:t xml:space="preserve">A p-value of less than or equal to 0.05 and a negative Spearman coefficient was considered a decreasing trend, a p-value of less than or equal to 0.05 and a positive Spearman coefficient was </w:t>
       </w:r>
       <w:r>
         <w:lastRenderedPageBreak/>
-        <w:t xml:space="preserve">(“none”).  </w:t>
+        <w:t xml:space="preserve">considered a decreasing trend, and a p-value greater than 0.05 was considered to have no trend (“none”).  </w:t>
       </w:r>
       <w:r>
         <w:t xml:space="preserve">A trend could not be determined for site-pollutant pairs </w:t>
@@ -6827,7 +6559,7 @@
           <w:rPr>
             <w:noProof/>
           </w:rPr>
-          <w:t>6</w:t>
+          <w:t>2</w:t>
         </w:r>
         <w:r>
           <w:rPr>

</xml_diff>